<commit_message>
Question 1 complete for hw4
</commit_message>
<xml_diff>
--- a/Assignment4/Assignment4_Bhanu.docx
+++ b/Assignment4/Assignment4_Bhanu.docx
@@ -78,7 +78,7 @@
           <w:b/>
           <w:color w:val="2E74B5" w:themeColor="accent1" w:themeShade="BF"/>
         </w:rPr>
-        <w:t>Search Methods: Branch and Bound + Local Search</w:t>
+        <w:t>Branch and Bound</w:t>
       </w:r>
     </w:p>
     <w:p>
@@ -3200,8 +3200,6 @@
           <m:t>n)</m:t>
         </m:r>
       </m:oMath>
-      <w:bookmarkStart w:id="0" w:name="_GoBack"/>
-      <w:bookmarkEnd w:id="0"/>
       <w:r>
         <w:rPr>
           <w:rFonts w:ascii="Times New Roman" w:eastAsiaTheme="minorEastAsia" w:hAnsi="Times New Roman" w:cs="Times New Roman"/>
@@ -3221,6 +3219,618 @@
           <w:color w:val="000000" w:themeColor="text1"/>
         </w:rPr>
       </w:pPr>
+    </w:p>
+    <w:p>
+      <w:pPr>
+        <w:widowControl w:val="0"/>
+        <w:autoSpaceDE w:val="0"/>
+        <w:autoSpaceDN w:val="0"/>
+        <w:adjustRightInd w:val="0"/>
+        <w:rPr>
+          <w:rFonts w:ascii="Times New Roman" w:eastAsiaTheme="minorEastAsia" w:hAnsi="Times New Roman" w:cs="Times New Roman"/>
+          <w:b/>
+          <w:color w:val="5B9BD5" w:themeColor="accent1"/>
+        </w:rPr>
+      </w:pPr>
+      <w:r>
+        <w:rPr>
+          <w:rFonts w:ascii="Times New Roman" w:eastAsiaTheme="minorEastAsia" w:hAnsi="Times New Roman" w:cs="Times New Roman"/>
+          <w:b/>
+          <w:color w:val="5B9BD5" w:themeColor="accent1"/>
+        </w:rPr>
+        <w:t>Part 3: Local Search</w:t>
+      </w:r>
+    </w:p>
+    <w:p>
+      <w:pPr>
+        <w:widowControl w:val="0"/>
+        <w:autoSpaceDE w:val="0"/>
+        <w:autoSpaceDN w:val="0"/>
+        <w:adjustRightInd w:val="0"/>
+        <w:rPr>
+          <w:rFonts w:ascii="Times New Roman" w:eastAsiaTheme="minorEastAsia" w:hAnsi="Times New Roman" w:cs="Times New Roman"/>
+          <w:b/>
+          <w:color w:val="5B9BD5" w:themeColor="accent1"/>
+        </w:rPr>
+      </w:pPr>
+    </w:p>
+    <w:p>
+      <w:pPr>
+        <w:widowControl w:val="0"/>
+        <w:autoSpaceDE w:val="0"/>
+        <w:autoSpaceDN w:val="0"/>
+        <w:adjustRightInd w:val="0"/>
+        <w:rPr>
+          <w:rFonts w:ascii="Times New Roman" w:hAnsi="Times New Roman" w:cs="Times New Roman"/>
+        </w:rPr>
+      </w:pPr>
+      <w:r>
+        <w:rPr>
+          <w:rFonts w:ascii="Times New Roman" w:eastAsiaTheme="minorEastAsia" w:hAnsi="Times New Roman" w:cs="Times New Roman"/>
+          <w:b/>
+          <w:color w:val="5B9BD5" w:themeColor="accent1"/>
+        </w:rPr>
+        <w:t xml:space="preserve">a). </w:t>
+      </w:r>
+      <w:r>
+        <w:rPr>
+          <w:rFonts w:ascii="Times New Roman" w:hAnsi="Times New Roman" w:cs="Times New Roman"/>
+        </w:rPr>
+        <w:t>What could be a possible scoring function for such candidate solutions?</w:t>
+      </w:r>
+    </w:p>
+    <w:p>
+      <w:pPr>
+        <w:widowControl w:val="0"/>
+        <w:autoSpaceDE w:val="0"/>
+        <w:autoSpaceDN w:val="0"/>
+        <w:adjustRightInd w:val="0"/>
+        <w:rPr>
+          <w:rFonts w:ascii="Times New Roman" w:eastAsiaTheme="minorEastAsia" w:hAnsi="Times New Roman" w:cs="Times New Roman"/>
+          <w:b/>
+          <w:color w:val="000000" w:themeColor="text1"/>
+        </w:rPr>
+      </w:pPr>
+    </w:p>
+    <w:p>
+      <w:pPr>
+        <w:widowControl w:val="0"/>
+        <w:autoSpaceDE w:val="0"/>
+        <w:autoSpaceDN w:val="0"/>
+        <w:adjustRightInd w:val="0"/>
+        <w:rPr>
+          <w:rFonts w:ascii="Times New Roman" w:eastAsiaTheme="minorEastAsia" w:hAnsi="Times New Roman" w:cs="Times New Roman"/>
+          <w:color w:val="000000" w:themeColor="text1"/>
+        </w:rPr>
+      </w:pPr>
+      <w:r>
+        <w:rPr>
+          <w:rFonts w:ascii="Times New Roman" w:eastAsiaTheme="minorEastAsia" w:hAnsi="Times New Roman" w:cs="Times New Roman"/>
+          <w:b/>
+          <w:color w:val="5B9BD5" w:themeColor="accent1"/>
+        </w:rPr>
+        <w:t>Sol a).</w:t>
+      </w:r>
+      <w:r>
+        <w:rPr>
+          <w:rFonts w:ascii="Times New Roman" w:eastAsiaTheme="minorEastAsia" w:hAnsi="Times New Roman" w:cs="Times New Roman"/>
+          <w:color w:val="000000" w:themeColor="text1"/>
+        </w:rPr>
+        <w:t xml:space="preserve"> Our solution tries to maximize the number of elements with as few subsets as possible. We will need to capture </w:t>
+      </w:r>
+      <w:r>
+        <w:rPr>
+          <w:rFonts w:ascii="Times New Roman" w:eastAsiaTheme="minorEastAsia" w:hAnsi="Times New Roman" w:cs="Times New Roman"/>
+          <w:color w:val="000000" w:themeColor="text1"/>
+        </w:rPr>
+        <w:t>this criterion</w:t>
+      </w:r>
+      <w:r>
+        <w:rPr>
+          <w:rFonts w:ascii="Times New Roman" w:eastAsiaTheme="minorEastAsia" w:hAnsi="Times New Roman" w:cs="Times New Roman"/>
+          <w:color w:val="000000" w:themeColor="text1"/>
+        </w:rPr>
+        <w:t xml:space="preserve"> in our scoring function</w:t>
+      </w:r>
+      <w:r>
+        <w:rPr>
+          <w:rFonts w:ascii="Times New Roman" w:eastAsiaTheme="minorEastAsia" w:hAnsi="Times New Roman" w:cs="Times New Roman"/>
+          <w:color w:val="000000" w:themeColor="text1"/>
+        </w:rPr>
+        <w:t xml:space="preserve">. One possible way of doing this can be building a scoring function by </w:t>
+      </w:r>
+      <w:r>
+        <w:rPr>
+          <w:rFonts w:ascii="Times New Roman" w:eastAsiaTheme="minorEastAsia" w:hAnsi="Times New Roman" w:cs="Times New Roman"/>
+          <w:b/>
+          <w:color w:val="000000" w:themeColor="text1"/>
+        </w:rPr>
+        <w:t>calculating the number of elements captured by the subsets of a candidate solution and then dividing it by the number of sub-sets it contains</w:t>
+      </w:r>
+      <w:r>
+        <w:rPr>
+          <w:rFonts w:ascii="Times New Roman" w:eastAsiaTheme="minorEastAsia" w:hAnsi="Times New Roman" w:cs="Times New Roman"/>
+          <w:color w:val="000000" w:themeColor="text1"/>
+        </w:rPr>
+        <w:t>. Such a scoring function will favor those solutions which accumulate the most of elements from the universe with minimal of subsets.</w:t>
+      </w:r>
+    </w:p>
+    <w:p>
+      <w:pPr>
+        <w:widowControl w:val="0"/>
+        <w:autoSpaceDE w:val="0"/>
+        <w:autoSpaceDN w:val="0"/>
+        <w:adjustRightInd w:val="0"/>
+        <w:rPr>
+          <w:rFonts w:ascii="Times New Roman" w:eastAsiaTheme="minorEastAsia" w:hAnsi="Times New Roman" w:cs="Times New Roman"/>
+          <w:color w:val="000000" w:themeColor="text1"/>
+        </w:rPr>
+      </w:pPr>
+    </w:p>
+    <w:p>
+      <w:pPr>
+        <w:widowControl w:val="0"/>
+        <w:autoSpaceDE w:val="0"/>
+        <w:autoSpaceDN w:val="0"/>
+        <w:adjustRightInd w:val="0"/>
+        <w:rPr>
+          <w:rFonts w:ascii="Times New Roman" w:hAnsi="Times New Roman" w:cs="Times New Roman"/>
+        </w:rPr>
+      </w:pPr>
+      <w:r>
+        <w:rPr>
+          <w:rFonts w:ascii="Times New Roman" w:eastAsiaTheme="minorEastAsia" w:hAnsi="Times New Roman" w:cs="Times New Roman"/>
+          <w:b/>
+          <w:color w:val="5B9BD5" w:themeColor="accent1"/>
+        </w:rPr>
+        <w:t xml:space="preserve">b). </w:t>
+      </w:r>
+      <w:r>
+        <w:rPr>
+          <w:rFonts w:ascii="Times New Roman" w:hAnsi="Times New Roman" w:cs="Times New Roman"/>
+        </w:rPr>
+        <w:t xml:space="preserve">What would be a </w:t>
+      </w:r>
+      <w:r>
+        <w:rPr>
+          <w:rFonts w:ascii="Times New Roman" w:hAnsi="Times New Roman" w:cs="Times New Roman"/>
+        </w:rPr>
+        <w:t>Neighborhood</w:t>
+      </w:r>
+      <w:r>
+        <w:rPr>
+          <w:rFonts w:ascii="Times New Roman" w:hAnsi="Times New Roman" w:cs="Times New Roman"/>
+        </w:rPr>
+        <w:t xml:space="preserve"> (or Moves) you woul</w:t>
+      </w:r>
+      <w:r>
+        <w:rPr>
+          <w:rFonts w:ascii="Times New Roman" w:hAnsi="Times New Roman" w:cs="Times New Roman"/>
+        </w:rPr>
+        <w:t xml:space="preserve">d consider using for your local </w:t>
+      </w:r>
+      <w:r>
+        <w:rPr>
+          <w:rFonts w:ascii="Times New Roman" w:hAnsi="Times New Roman" w:cs="Times New Roman"/>
+        </w:rPr>
+        <w:t>search to move from one candidate solution to other 'nearby' solutions? How many</w:t>
+      </w:r>
+      <w:r>
+        <w:rPr>
+          <w:rFonts w:ascii="Times New Roman" w:hAnsi="Times New Roman" w:cs="Times New Roman"/>
+        </w:rPr>
+        <w:t xml:space="preserve"> </w:t>
+      </w:r>
+      <w:r>
+        <w:rPr>
+          <w:rFonts w:ascii="Times New Roman" w:hAnsi="Times New Roman" w:cs="Times New Roman"/>
+        </w:rPr>
+        <w:t xml:space="preserve">potential neighbors can a candidate solution have under your </w:t>
+      </w:r>
+      <w:r>
+        <w:rPr>
+          <w:rFonts w:ascii="Times New Roman" w:hAnsi="Times New Roman" w:cs="Times New Roman"/>
+        </w:rPr>
+        <w:t>Neighborhood</w:t>
+      </w:r>
+      <w:r>
+        <w:rPr>
+          <w:rFonts w:ascii="Times New Roman" w:hAnsi="Times New Roman" w:cs="Times New Roman"/>
+        </w:rPr>
+        <w:t xml:space="preserve"> (using</w:t>
+      </w:r>
+      <w:r>
+        <w:rPr>
+          <w:rFonts w:ascii="Times New Roman" w:hAnsi="Times New Roman" w:cs="Times New Roman"/>
+        </w:rPr>
+        <w:t xml:space="preserve"> </w:t>
+      </w:r>
+      <w:r>
+        <w:rPr>
+          <w:rFonts w:ascii="Times New Roman" w:hAnsi="Times New Roman" w:cs="Times New Roman"/>
+        </w:rPr>
+        <w:t>Big-Oh)?</w:t>
+      </w:r>
+    </w:p>
+    <w:p>
+      <w:pPr>
+        <w:widowControl w:val="0"/>
+        <w:autoSpaceDE w:val="0"/>
+        <w:autoSpaceDN w:val="0"/>
+        <w:adjustRightInd w:val="0"/>
+        <w:rPr>
+          <w:rFonts w:ascii="Times New Roman" w:hAnsi="Times New Roman" w:cs="Times New Roman"/>
+        </w:rPr>
+      </w:pPr>
+    </w:p>
+    <w:p>
+      <w:pPr>
+        <w:widowControl w:val="0"/>
+        <w:autoSpaceDE w:val="0"/>
+        <w:autoSpaceDN w:val="0"/>
+        <w:adjustRightInd w:val="0"/>
+        <w:rPr>
+          <w:rFonts w:ascii="Times New Roman" w:hAnsi="Times New Roman" w:cs="Times New Roman"/>
+          <w:color w:val="000000" w:themeColor="text1"/>
+        </w:rPr>
+      </w:pPr>
+      <w:r>
+        <w:rPr>
+          <w:rFonts w:ascii="Times New Roman" w:hAnsi="Times New Roman" w:cs="Times New Roman"/>
+          <w:b/>
+          <w:color w:val="5B9BD5" w:themeColor="accent1"/>
+        </w:rPr>
+        <w:t>Sol b).</w:t>
+      </w:r>
+      <w:r>
+        <w:rPr>
+          <w:rFonts w:ascii="Times New Roman" w:hAnsi="Times New Roman" w:cs="Times New Roman"/>
+          <w:color w:val="000000" w:themeColor="text1"/>
+        </w:rPr>
+        <w:t xml:space="preserve"> A very good criterion for selecting a neighborhood can be to iteratively remove or add subsets, one at a time. In this way, our candidate solutions will differ by one subset. Addition will be for cases when we have to add a new subset as that subset contains elements which are not covered by other subsets in the partial solution so far. Removal will be for cases when we see a subset that covers all the elements covered by a particular subset in the partial solution and covers extra elements on top of that.</w:t>
+      </w:r>
+    </w:p>
+    <w:p>
+      <w:pPr>
+        <w:widowControl w:val="0"/>
+        <w:autoSpaceDE w:val="0"/>
+        <w:autoSpaceDN w:val="0"/>
+        <w:adjustRightInd w:val="0"/>
+        <w:rPr>
+          <w:rFonts w:ascii="Times New Roman" w:hAnsi="Times New Roman" w:cs="Times New Roman"/>
+          <w:color w:val="000000" w:themeColor="text1"/>
+        </w:rPr>
+      </w:pPr>
+    </w:p>
+    <w:p>
+      <w:pPr>
+        <w:widowControl w:val="0"/>
+        <w:autoSpaceDE w:val="0"/>
+        <w:autoSpaceDN w:val="0"/>
+        <w:adjustRightInd w:val="0"/>
+        <w:rPr>
+          <w:rFonts w:ascii="Times New Roman" w:hAnsi="Times New Roman" w:cs="Times New Roman"/>
+          <w:color w:val="000000" w:themeColor="text1"/>
+        </w:rPr>
+      </w:pPr>
+      <w:r>
+        <w:rPr>
+          <w:rFonts w:ascii="Times New Roman" w:hAnsi="Times New Roman" w:cs="Times New Roman"/>
+          <w:color w:val="000000" w:themeColor="text1"/>
+        </w:rPr>
+        <w:t xml:space="preserve">As for the terminology that we have used above, we can have </w:t>
+      </w:r>
+      <w:r>
+        <w:rPr>
+          <w:rFonts w:ascii="Times New Roman" w:hAnsi="Times New Roman" w:cs="Times New Roman"/>
+          <w:color w:val="000000" w:themeColor="text1"/>
+        </w:rPr>
+        <w:t xml:space="preserve">at-most </w:t>
+      </w:r>
+      <m:oMath>
+        <m:r>
+          <w:rPr>
+            <w:rFonts w:ascii="Cambria Math" w:hAnsi="Cambria Math" w:cs="Times New Roman"/>
+            <w:color w:val="000000" w:themeColor="text1"/>
+          </w:rPr>
+          <m:t>m</m:t>
+        </m:r>
+      </m:oMath>
+      <w:r>
+        <w:rPr>
+          <w:rFonts w:ascii="Times New Roman" w:hAnsi="Times New Roman" w:cs="Times New Roman"/>
+          <w:color w:val="000000" w:themeColor="text1"/>
+        </w:rPr>
+        <w:t xml:space="preserve"> number of subsets, so a candidate solution can have </w:t>
+      </w:r>
+      <m:oMath>
+        <m:r>
+          <w:rPr>
+            <w:rFonts w:ascii="Cambria Math" w:hAnsi="Cambria Math" w:cs="Times New Roman"/>
+            <w:color w:val="000000" w:themeColor="text1"/>
+          </w:rPr>
+          <m:t>O(m)</m:t>
+        </m:r>
+      </m:oMath>
+      <w:r>
+        <w:rPr>
+          <w:rFonts w:ascii="Times New Roman" w:hAnsi="Times New Roman" w:cs="Times New Roman"/>
+          <w:color w:val="000000" w:themeColor="text1"/>
+        </w:rPr>
+        <w:t xml:space="preserve"> potential neighbors.</w:t>
+      </w:r>
+    </w:p>
+    <w:p>
+      <w:pPr>
+        <w:widowControl w:val="0"/>
+        <w:autoSpaceDE w:val="0"/>
+        <w:autoSpaceDN w:val="0"/>
+        <w:adjustRightInd w:val="0"/>
+        <w:rPr>
+          <w:rFonts w:ascii="Times New Roman" w:hAnsi="Times New Roman" w:cs="Times New Roman"/>
+          <w:color w:val="000000" w:themeColor="text1"/>
+        </w:rPr>
+      </w:pPr>
+    </w:p>
+    <w:p>
+      <w:pPr>
+        <w:widowControl w:val="0"/>
+        <w:autoSpaceDE w:val="0"/>
+        <w:autoSpaceDN w:val="0"/>
+        <w:adjustRightInd w:val="0"/>
+        <w:rPr>
+          <w:rFonts w:ascii="Times New Roman" w:hAnsi="Times New Roman" w:cs="Times New Roman"/>
+        </w:rPr>
+      </w:pPr>
+      <w:r>
+        <w:rPr>
+          <w:rFonts w:ascii="Times New Roman" w:hAnsi="Times New Roman" w:cs="Times New Roman"/>
+          <w:b/>
+          <w:color w:val="5B9BD5" w:themeColor="accent1"/>
+        </w:rPr>
+        <w:t>c).</w:t>
+      </w:r>
+      <w:r>
+        <w:rPr>
+          <w:rFonts w:ascii="Times New Roman" w:hAnsi="Times New Roman" w:cs="Times New Roman"/>
+        </w:rPr>
+        <w:t xml:space="preserve"> </w:t>
+      </w:r>
+      <w:r>
+        <w:rPr>
+          <w:rFonts w:ascii="Times New Roman" w:hAnsi="Times New Roman" w:cs="Times New Roman"/>
+        </w:rPr>
+        <w:t xml:space="preserve">Why would you consider adding </w:t>
+      </w:r>
+      <w:proofErr w:type="spellStart"/>
+      <w:r>
+        <w:rPr>
+          <w:rFonts w:ascii="Times New Roman" w:hAnsi="Times New Roman" w:cs="Times New Roman"/>
+        </w:rPr>
+        <w:t>Tabu</w:t>
+      </w:r>
+      <w:proofErr w:type="spellEnd"/>
+      <w:r>
+        <w:rPr>
+          <w:rFonts w:ascii="Times New Roman" w:hAnsi="Times New Roman" w:cs="Times New Roman"/>
+        </w:rPr>
+        <w:t xml:space="preserve"> Memory and what would be remembered in</w:t>
+      </w:r>
+      <w:r>
+        <w:rPr>
+          <w:rFonts w:ascii="Times New Roman" w:hAnsi="Times New Roman" w:cs="Times New Roman"/>
+        </w:rPr>
+        <w:t xml:space="preserve"> </w:t>
+      </w:r>
+      <w:r>
+        <w:rPr>
+          <w:rFonts w:ascii="Times New Roman" w:hAnsi="Times New Roman" w:cs="Times New Roman"/>
+        </w:rPr>
+        <w:t xml:space="preserve">your </w:t>
+      </w:r>
+      <w:proofErr w:type="spellStart"/>
+      <w:r>
+        <w:rPr>
+          <w:rFonts w:ascii="Times New Roman" w:hAnsi="Times New Roman" w:cs="Times New Roman"/>
+        </w:rPr>
+        <w:t>Tabu</w:t>
+      </w:r>
+      <w:proofErr w:type="spellEnd"/>
+      <w:r>
+        <w:rPr>
+          <w:rFonts w:ascii="Times New Roman" w:hAnsi="Times New Roman" w:cs="Times New Roman"/>
+        </w:rPr>
+        <w:t xml:space="preserve"> Memory?</w:t>
+      </w:r>
+    </w:p>
+    <w:p>
+      <w:pPr>
+        <w:widowControl w:val="0"/>
+        <w:autoSpaceDE w:val="0"/>
+        <w:autoSpaceDN w:val="0"/>
+        <w:adjustRightInd w:val="0"/>
+        <w:rPr>
+          <w:rFonts w:ascii="Times New Roman" w:hAnsi="Times New Roman" w:cs="Times New Roman"/>
+        </w:rPr>
+      </w:pPr>
+    </w:p>
+    <w:p>
+      <w:pPr>
+        <w:widowControl w:val="0"/>
+        <w:autoSpaceDE w:val="0"/>
+        <w:autoSpaceDN w:val="0"/>
+        <w:adjustRightInd w:val="0"/>
+        <w:rPr>
+          <w:rFonts w:ascii="Times New Roman" w:hAnsi="Times New Roman" w:cs="Times New Roman"/>
+          <w:color w:val="000000" w:themeColor="text1"/>
+        </w:rPr>
+      </w:pPr>
+      <w:r>
+        <w:rPr>
+          <w:rFonts w:ascii="Times New Roman" w:hAnsi="Times New Roman" w:cs="Times New Roman"/>
+          <w:b/>
+          <w:color w:val="5B9BD5" w:themeColor="accent1"/>
+        </w:rPr>
+        <w:t>Sol c).</w:t>
+      </w:r>
+      <w:r>
+        <w:rPr>
+          <w:rFonts w:ascii="Times New Roman" w:hAnsi="Times New Roman" w:cs="Times New Roman"/>
+          <w:color w:val="000000" w:themeColor="text1"/>
+        </w:rPr>
+        <w:t xml:space="preserve"> </w:t>
+      </w:r>
+      <w:proofErr w:type="spellStart"/>
+      <w:r>
+        <w:rPr>
+          <w:rFonts w:ascii="Times New Roman" w:hAnsi="Times New Roman" w:cs="Times New Roman"/>
+          <w:color w:val="000000" w:themeColor="text1"/>
+        </w:rPr>
+        <w:t>Tabu</w:t>
+      </w:r>
+      <w:proofErr w:type="spellEnd"/>
+      <w:r>
+        <w:rPr>
+          <w:rFonts w:ascii="Times New Roman" w:hAnsi="Times New Roman" w:cs="Times New Roman"/>
+          <w:color w:val="000000" w:themeColor="text1"/>
+        </w:rPr>
+        <w:t xml:space="preserve"> memory is used for facilitating </w:t>
+      </w:r>
+      <w:proofErr w:type="spellStart"/>
+      <w:r>
+        <w:rPr>
+          <w:rFonts w:ascii="Times New Roman" w:hAnsi="Times New Roman" w:cs="Times New Roman"/>
+          <w:color w:val="000000" w:themeColor="text1"/>
+        </w:rPr>
+        <w:t>Tabu</w:t>
+      </w:r>
+      <w:proofErr w:type="spellEnd"/>
+      <w:r>
+        <w:rPr>
+          <w:rFonts w:ascii="Times New Roman" w:hAnsi="Times New Roman" w:cs="Times New Roman"/>
+          <w:color w:val="000000" w:themeColor="text1"/>
+        </w:rPr>
+        <w:t xml:space="preserve"> search. </w:t>
+      </w:r>
+      <w:proofErr w:type="spellStart"/>
+      <w:r>
+        <w:rPr>
+          <w:rFonts w:ascii="Times New Roman" w:hAnsi="Times New Roman" w:cs="Times New Roman"/>
+          <w:color w:val="000000" w:themeColor="text1"/>
+        </w:rPr>
+        <w:t>Tabu</w:t>
+      </w:r>
+      <w:proofErr w:type="spellEnd"/>
+      <w:r>
+        <w:rPr>
+          <w:rFonts w:ascii="Times New Roman" w:hAnsi="Times New Roman" w:cs="Times New Roman"/>
+          <w:color w:val="000000" w:themeColor="text1"/>
+        </w:rPr>
+        <w:t xml:space="preserve"> search is used for enhancing the performance of local search by relaxing the basic rule of local search i.e. accepting worsening moves or neighbors if </w:t>
+      </w:r>
+      <w:r>
+        <w:rPr>
+          <w:rFonts w:ascii="Times New Roman" w:hAnsi="Times New Roman" w:cs="Times New Roman"/>
+          <w:color w:val="000000" w:themeColor="text1"/>
+        </w:rPr>
+        <w:t xml:space="preserve">no better neighbors are available and additionally we use prohibitions (done by using </w:t>
+      </w:r>
+      <w:proofErr w:type="spellStart"/>
+      <w:r>
+        <w:rPr>
+          <w:rFonts w:ascii="Times New Roman" w:hAnsi="Times New Roman" w:cs="Times New Roman"/>
+          <w:color w:val="000000" w:themeColor="text1"/>
+        </w:rPr>
+        <w:t>Tabu</w:t>
+      </w:r>
+      <w:proofErr w:type="spellEnd"/>
+      <w:r>
+        <w:rPr>
+          <w:rFonts w:ascii="Times New Roman" w:hAnsi="Times New Roman" w:cs="Times New Roman"/>
+          <w:color w:val="000000" w:themeColor="text1"/>
+        </w:rPr>
+        <w:t xml:space="preserve"> memory) to stop the search from coming back to already visited solutions. This is usually done </w:t>
+      </w:r>
+      <w:r>
+        <w:rPr>
+          <w:rFonts w:ascii="Times New Roman" w:hAnsi="Times New Roman" w:cs="Times New Roman"/>
+          <w:b/>
+          <w:color w:val="000000" w:themeColor="text1"/>
+        </w:rPr>
+        <w:t>to prevent your search from getting stuck at local minimum</w:t>
+      </w:r>
+      <w:r>
+        <w:rPr>
+          <w:rFonts w:ascii="Times New Roman" w:hAnsi="Times New Roman" w:cs="Times New Roman"/>
+          <w:color w:val="000000" w:themeColor="text1"/>
+        </w:rPr>
+        <w:t>.</w:t>
+      </w:r>
+    </w:p>
+    <w:p>
+      <w:pPr>
+        <w:widowControl w:val="0"/>
+        <w:autoSpaceDE w:val="0"/>
+        <w:autoSpaceDN w:val="0"/>
+        <w:adjustRightInd w:val="0"/>
+        <w:rPr>
+          <w:rFonts w:ascii="Times New Roman" w:hAnsi="Times New Roman" w:cs="Times New Roman"/>
+          <w:color w:val="000000" w:themeColor="text1"/>
+        </w:rPr>
+      </w:pPr>
+    </w:p>
+    <w:p>
+      <w:pPr>
+        <w:widowControl w:val="0"/>
+        <w:autoSpaceDE w:val="0"/>
+        <w:autoSpaceDN w:val="0"/>
+        <w:adjustRightInd w:val="0"/>
+        <w:rPr>
+          <w:rFonts w:ascii="Times New Roman" w:hAnsi="Times New Roman" w:cs="Times New Roman"/>
+          <w:color w:val="000000" w:themeColor="text1"/>
+        </w:rPr>
+      </w:pPr>
+      <w:r>
+        <w:rPr>
+          <w:rFonts w:ascii="Times New Roman" w:hAnsi="Times New Roman" w:cs="Times New Roman"/>
+          <w:color w:val="000000" w:themeColor="text1"/>
+        </w:rPr>
+        <w:t xml:space="preserve">A very simple idea can be to keep a certain number of visited (added or removed) subsets, say </w:t>
+      </w:r>
+      <m:oMath>
+        <m:r>
+          <w:rPr>
+            <w:rFonts w:ascii="Cambria Math" w:hAnsi="Cambria Math" w:cs="Times New Roman"/>
+            <w:color w:val="000000" w:themeColor="text1"/>
+          </w:rPr>
+          <m:t>p</m:t>
+        </m:r>
+      </m:oMath>
+      <w:r>
+        <w:rPr>
+          <w:rFonts w:ascii="Times New Roman" w:eastAsiaTheme="minorEastAsia" w:hAnsi="Times New Roman" w:cs="Times New Roman"/>
+          <w:color w:val="000000" w:themeColor="text1"/>
+        </w:rPr>
+        <w:t xml:space="preserve">, in the memory for last </w:t>
+      </w:r>
+      <m:oMath>
+        <m:r>
+          <w:rPr>
+            <w:rFonts w:ascii="Cambria Math" w:hAnsi="Cambria Math" w:cs="Times New Roman"/>
+            <w:color w:val="000000" w:themeColor="text1"/>
+          </w:rPr>
+          <m:t>p</m:t>
+        </m:r>
+      </m:oMath>
+      <w:r>
+        <w:rPr>
+          <w:rFonts w:ascii="Times New Roman" w:eastAsiaTheme="minorEastAsia" w:hAnsi="Times New Roman" w:cs="Times New Roman"/>
+          <w:color w:val="000000" w:themeColor="text1"/>
+        </w:rPr>
+        <w:t xml:space="preserve"> solutions and this memory can then be used to choose candidate solutions which contains subsets that have not already been visited.</w:t>
+      </w:r>
+      <w:bookmarkStart w:id="0" w:name="_GoBack"/>
+      <w:bookmarkEnd w:id="0"/>
     </w:p>
     <w:sectPr>
       <w:pgSz w:w="12240" w:h="15840"/>
@@ -3230,6 +3840,104 @@
     </w:sectPr>
   </w:body>
 </w:document>
+</file>
+
+<file path=word/numbering.xml><?xml version="1.0" encoding="utf-8"?>
+<w:numbering xmlns:wpc="http://schemas.microsoft.com/office/word/2010/wordprocessingCanvas" xmlns:mo="http://schemas.microsoft.com/office/mac/office/2008/main" xmlns:mc="http://schemas.openxmlformats.org/markup-compatibility/2006" xmlns:mv="urn:schemas-microsoft-com:mac:vml" xmlns:o="urn:schemas-microsoft-com:office:office" xmlns:r="http://schemas.openxmlformats.org/officeDocument/2006/relationships" xmlns:m="http://schemas.openxmlformats.org/officeDocument/2006/math" xmlns:v="urn:schemas-microsoft-com:vml" xmlns:wp14="http://schemas.microsoft.com/office/word/2010/wordprocessingDrawing" xmlns:wp="http://schemas.openxmlformats.org/drawingml/2006/wordprocessingDrawing" xmlns:w10="urn:schemas-microsoft-com:office:word" xmlns:w="http://schemas.openxmlformats.org/wordprocessingml/2006/main" xmlns:w14="http://schemas.microsoft.com/office/word/2010/wordml" xmlns:w15="http://schemas.microsoft.com/office/word/2012/wordml" xmlns:wpg="http://schemas.microsoft.com/office/word/2010/wordprocessingGroup" xmlns:wpi="http://schemas.microsoft.com/office/word/2010/wordprocessingInk" xmlns:wne="http://schemas.microsoft.com/office/word/2006/wordml" xmlns:wps="http://schemas.microsoft.com/office/word/2010/wordprocessingShape" mc:Ignorable="w14 w15 wp14">
+  <w:abstractNum w:abstractNumId="0">
+    <w:nsid w:val="0B821D08"/>
+    <w:multiLevelType w:val="hybridMultilevel"/>
+    <w:tmpl w:val="8F5E8F94"/>
+    <w:lvl w:ilvl="0" w:tplc="548CE390">
+      <w:start w:val="1"/>
+      <w:numFmt w:val="lowerLetter"/>
+      <w:lvlText w:val="%1.)"/>
+      <w:lvlJc w:val="left"/>
+      <w:pPr>
+        <w:ind w:left="720" w:hanging="360"/>
+      </w:pPr>
+      <w:rPr>
+        <w:rFonts w:hint="default"/>
+        <w:color w:val="5B9BD5" w:themeColor="accent1"/>
+      </w:rPr>
+    </w:lvl>
+    <w:lvl w:ilvl="1" w:tplc="04090019" w:tentative="1">
+      <w:start w:val="1"/>
+      <w:numFmt w:val="lowerLetter"/>
+      <w:lvlText w:val="%2."/>
+      <w:lvlJc w:val="left"/>
+      <w:pPr>
+        <w:ind w:left="1440" w:hanging="360"/>
+      </w:pPr>
+    </w:lvl>
+    <w:lvl w:ilvl="2" w:tplc="0409001B" w:tentative="1">
+      <w:start w:val="1"/>
+      <w:numFmt w:val="lowerRoman"/>
+      <w:lvlText w:val="%3."/>
+      <w:lvlJc w:val="right"/>
+      <w:pPr>
+        <w:ind w:left="2160" w:hanging="180"/>
+      </w:pPr>
+    </w:lvl>
+    <w:lvl w:ilvl="3" w:tplc="0409000F" w:tentative="1">
+      <w:start w:val="1"/>
+      <w:numFmt w:val="decimal"/>
+      <w:lvlText w:val="%4."/>
+      <w:lvlJc w:val="left"/>
+      <w:pPr>
+        <w:ind w:left="2880" w:hanging="360"/>
+      </w:pPr>
+    </w:lvl>
+    <w:lvl w:ilvl="4" w:tplc="04090019" w:tentative="1">
+      <w:start w:val="1"/>
+      <w:numFmt w:val="lowerLetter"/>
+      <w:lvlText w:val="%5."/>
+      <w:lvlJc w:val="left"/>
+      <w:pPr>
+        <w:ind w:left="3600" w:hanging="360"/>
+      </w:pPr>
+    </w:lvl>
+    <w:lvl w:ilvl="5" w:tplc="0409001B" w:tentative="1">
+      <w:start w:val="1"/>
+      <w:numFmt w:val="lowerRoman"/>
+      <w:lvlText w:val="%6."/>
+      <w:lvlJc w:val="right"/>
+      <w:pPr>
+        <w:ind w:left="4320" w:hanging="180"/>
+      </w:pPr>
+    </w:lvl>
+    <w:lvl w:ilvl="6" w:tplc="0409000F" w:tentative="1">
+      <w:start w:val="1"/>
+      <w:numFmt w:val="decimal"/>
+      <w:lvlText w:val="%7."/>
+      <w:lvlJc w:val="left"/>
+      <w:pPr>
+        <w:ind w:left="5040" w:hanging="360"/>
+      </w:pPr>
+    </w:lvl>
+    <w:lvl w:ilvl="7" w:tplc="04090019" w:tentative="1">
+      <w:start w:val="1"/>
+      <w:numFmt w:val="lowerLetter"/>
+      <w:lvlText w:val="%8."/>
+      <w:lvlJc w:val="left"/>
+      <w:pPr>
+        <w:ind w:left="5760" w:hanging="360"/>
+      </w:pPr>
+    </w:lvl>
+    <w:lvl w:ilvl="8" w:tplc="0409001B" w:tentative="1">
+      <w:start w:val="1"/>
+      <w:numFmt w:val="lowerRoman"/>
+      <w:lvlText w:val="%9."/>
+      <w:lvlJc w:val="right"/>
+      <w:pPr>
+        <w:ind w:left="6480" w:hanging="180"/>
+      </w:pPr>
+    </w:lvl>
+  </w:abstractNum>
+  <w:num w:numId="1">
+    <w:abstractNumId w:val="0"/>
+  </w:num>
+</w:numbering>
 </file>
 
 <file path=word/styles.xml><?xml version="1.0" encoding="utf-8"?>
@@ -3630,7 +4338,7 @@
   <w:style w:type="paragraph" w:default="1" w:styleId="Normal">
     <w:name w:val="Normal"/>
     <w:qFormat/>
-    <w:rsid w:val="00410013"/>
+    <w:rsid w:val="00A03AF2"/>
   </w:style>
   <w:style w:type="character" w:default="1" w:styleId="DefaultParagraphFont">
     <w:name w:val="Default Paragraph Font"/>
@@ -3668,6 +4376,17 @@
     <w:rPr>
       <w:color w:val="808080"/>
     </w:rPr>
+  </w:style>
+  <w:style w:type="paragraph" w:styleId="ListParagraph">
+    <w:name w:val="List Paragraph"/>
+    <w:basedOn w:val="Normal"/>
+    <w:uiPriority w:val="34"/>
+    <w:qFormat/>
+    <w:rsid w:val="00CC13EC"/>
+    <w:pPr>
+      <w:ind w:left="720"/>
+      <w:contextualSpacing/>
+    </w:pPr>
   </w:style>
 </w:styles>
 </file>

</xml_diff>